<commit_message>
final modifications to Presentation and Report
</commit_message>
<xml_diff>
--- a/Final Report.docx
+++ b/Final Report.docx
@@ -3109,7 +3109,6 @@
         <w:t xml:space="preserve">In order to evaluate the Amazon’s Elastic Load Balancer we built a test class named </w:t>
       </w:r>
       <w:proofErr w:type="spellStart"/>
-      <w:proofErr w:type="gramStart"/>
       <w:r>
         <w:rPr>
           <w:rFonts w:cs="Courier New"/>
@@ -3129,9 +3128,8 @@
           <w:szCs w:val="24"/>
           <w:lang w:val="en-US"/>
         </w:rPr>
-        <w:t xml:space="preserve">  in</w:t>
-      </w:r>
-      <w:proofErr w:type="gramEnd"/>
+        <w:t xml:space="preserve"> </w:t>
+      </w:r>
       <w:r>
         <w:rPr>
           <w:rFonts w:cs="Courier New"/>
@@ -3140,7 +3138,7 @@
           <w:szCs w:val="24"/>
           <w:lang w:val="en-US"/>
         </w:rPr>
-        <w:t xml:space="preserve"> which we generate a large number of Threads. Each thread makes a HTTP Request to the REST Service </w:t>
+        <w:t xml:space="preserve">in which we generate a large number of Threads. Each thread makes a HTTP Request to the REST Service </w:t>
       </w:r>
       <w:proofErr w:type="spellStart"/>
       <w:r>
@@ -3172,9 +3170,10 @@
           <w:szCs w:val="24"/>
           <w:lang w:val="en-US"/>
         </w:rPr>
-        <w:t xml:space="preserve">We have configured our tomcat servers to have a thread pool of 200 threads. This means that one server can handle 200 concurrent requests. Since we have 3 servers this means that we can handle 600 concurrent requests. What happens if we have more than 600 requests </w:t>
-      </w:r>
-      <w:proofErr w:type="spellStart"/>
+        <w:t xml:space="preserve">We have configured our tomcat servers to have a thread pool of 200 threads. This means that one server can handle 200 concurrent requests. </w:t>
+      </w:r>
+      <w:bookmarkStart w:id="0" w:name="_GoBack"/>
+      <w:bookmarkEnd w:id="0"/>
       <w:r>
         <w:rPr>
           <w:rFonts w:cs="Courier New"/>
@@ -3183,9 +3182,18 @@
           <w:szCs w:val="24"/>
           <w:lang w:val="en-US"/>
         </w:rPr>
-        <w:t>simultanouesly</w:t>
-      </w:r>
-      <w:proofErr w:type="spellEnd"/>
+        <w:t xml:space="preserve">Since we have 3 servers this means that we can handle 600 concurrent requests. What happens if we have more than 600 requests </w:t>
+      </w:r>
+      <w:r>
+        <w:rPr>
+          <w:rFonts w:cs="Courier New"/>
+          <w:color w:val="000000" w:themeColor="text1"/>
+          <w:sz w:val="24"/>
+          <w:szCs w:val="24"/>
+          <w:lang w:val="en-US"/>
+        </w:rPr>
+        <w:t>simultaneously</w:t>
+      </w:r>
       <w:r>
         <w:rPr>
           <w:rFonts w:cs="Courier New"/>
@@ -3315,35 +3323,435 @@
           <w:lang w:val="en-US"/>
         </w:rPr>
         <w:lastRenderedPageBreak/>
-        <w:t xml:space="preserve">the same and different machines. We developed a simple tester class that floods the balancer with requests on a rest </w:t>
-      </w:r>
-      <w:proofErr w:type="gramStart"/>
+        <w:t>the same and different machines. We developed a simple tester class that floods the balancer with requests on a rest service</w:t>
+      </w:r>
       <w:r>
         <w:rPr>
           <w:sz w:val="24"/>
           <w:szCs w:val="24"/>
           <w:lang w:val="en-US"/>
         </w:rPr>
-        <w:t>service(</w:t>
-      </w:r>
-      <w:proofErr w:type="gramEnd"/>
+        <w:t xml:space="preserve"> </w:t>
+      </w:r>
       <w:r>
         <w:rPr>
           <w:sz w:val="24"/>
           <w:szCs w:val="24"/>
           <w:lang w:val="en-US"/>
         </w:rPr>
-        <w:t>that queries the database) continuously while configuring the load balancer to record all the requests along with additional metadata in order to analyze its behavior. During the testing, we disable application servers one-by-one and monitor the CPOU usage and network load of the entire system. We observe that the system is resilient and is operational with down to only one server online. As we gradually enable all the servers, we observe that the load is being distributed equally again.</w:t>
-      </w:r>
-      <w:bookmarkStart w:id="0" w:name="_GoBack"/>
-      <w:bookmarkEnd w:id="0"/>
-    </w:p>
-    <w:p>
-      <w:pPr>
-        <w:rPr>
-          <w:lang w:val="en-US"/>
-        </w:rPr>
-      </w:pPr>
+        <w:t>(that queries the database) continuously while configuring the load balancer to record all the requests along with additional metadata in order to analyze its behavior. During the testing, we disable application server</w:t>
+      </w:r>
+      <w:r>
+        <w:rPr>
+          <w:sz w:val="24"/>
+          <w:szCs w:val="24"/>
+          <w:lang w:val="en-US"/>
+        </w:rPr>
+        <w:t>s one-by-one and monitor the CP</w:t>
+      </w:r>
+      <w:r>
+        <w:rPr>
+          <w:sz w:val="24"/>
+          <w:szCs w:val="24"/>
+          <w:lang w:val="en-US"/>
+        </w:rPr>
+        <w:t>U usage and network load of the entire system. We observe that the system is resilient and is operational with down to only one server online. As we gradually enable all the servers, we observe that the load is being distributed equally again.</w:t>
+      </w:r>
+    </w:p>
+    <w:p>
+      <w:pPr>
+        <w:rPr>
+          <w:sz w:val="24"/>
+          <w:szCs w:val="24"/>
+          <w:lang w:val="en-US"/>
+        </w:rPr>
+      </w:pPr>
+      <w:r>
+        <w:rPr>
+          <w:noProof/>
+          <w:lang w:eastAsia="el-GR"/>
+        </w:rPr>
+        <w:drawing>
+          <wp:inline distT="0" distB="0" distL="0" distR="0" wp14:anchorId="24742FE1" wp14:editId="63673946">
+            <wp:extent cx="5274310" cy="2089785"/>
+            <wp:effectExtent l="0" t="0" r="2540" b="5715"/>
+            <wp:docPr id="5" name="Picture 5"/>
+            <wp:cNvGraphicFramePr>
+              <a:graphicFrameLocks xmlns:a="http://schemas.openxmlformats.org/drawingml/2006/main" noChangeAspect="1"/>
+            </wp:cNvGraphicFramePr>
+            <a:graphic xmlns:a="http://schemas.openxmlformats.org/drawingml/2006/main">
+              <a:graphicData uri="http://schemas.openxmlformats.org/drawingml/2006/picture">
+                <pic:pic xmlns:pic="http://schemas.openxmlformats.org/drawingml/2006/picture">
+                  <pic:nvPicPr>
+                    <pic:cNvPr id="1" name=""/>
+                    <pic:cNvPicPr/>
+                  </pic:nvPicPr>
+                  <pic:blipFill>
+                    <a:blip r:embed="rId16"/>
+                    <a:stretch>
+                      <a:fillRect/>
+                    </a:stretch>
+                  </pic:blipFill>
+                  <pic:spPr>
+                    <a:xfrm>
+                      <a:off x="0" y="0"/>
+                      <a:ext cx="5274310" cy="2089785"/>
+                    </a:xfrm>
+                    <a:prstGeom prst="rect">
+                      <a:avLst/>
+                    </a:prstGeom>
+                  </pic:spPr>
+                </pic:pic>
+              </a:graphicData>
+            </a:graphic>
+          </wp:inline>
+        </w:drawing>
+      </w:r>
+    </w:p>
+    <w:p>
+      <w:pPr>
+        <w:rPr>
+          <w:sz w:val="24"/>
+          <w:szCs w:val="24"/>
+          <w:lang w:val="en-US"/>
+        </w:rPr>
+      </w:pPr>
+      <w:r>
+        <w:rPr>
+          <w:noProof/>
+          <w:lang w:eastAsia="el-GR"/>
+        </w:rPr>
+        <w:drawing>
+          <wp:inline distT="0" distB="0" distL="0" distR="0" wp14:anchorId="790693C5" wp14:editId="4B2704D2">
+            <wp:extent cx="5274310" cy="2299335"/>
+            <wp:effectExtent l="0" t="0" r="2540" b="5715"/>
+            <wp:docPr id="7" name="Picture 7"/>
+            <wp:cNvGraphicFramePr>
+              <a:graphicFrameLocks xmlns:a="http://schemas.openxmlformats.org/drawingml/2006/main" noChangeAspect="1"/>
+            </wp:cNvGraphicFramePr>
+            <a:graphic xmlns:a="http://schemas.openxmlformats.org/drawingml/2006/main">
+              <a:graphicData uri="http://schemas.openxmlformats.org/drawingml/2006/picture">
+                <pic:pic xmlns:pic="http://schemas.openxmlformats.org/drawingml/2006/picture">
+                  <pic:nvPicPr>
+                    <pic:cNvPr id="1" name=""/>
+                    <pic:cNvPicPr/>
+                  </pic:nvPicPr>
+                  <pic:blipFill>
+                    <a:blip r:embed="rId17"/>
+                    <a:stretch>
+                      <a:fillRect/>
+                    </a:stretch>
+                  </pic:blipFill>
+                  <pic:spPr>
+                    <a:xfrm>
+                      <a:off x="0" y="0"/>
+                      <a:ext cx="5274310" cy="2299335"/>
+                    </a:xfrm>
+                    <a:prstGeom prst="rect">
+                      <a:avLst/>
+                    </a:prstGeom>
+                  </pic:spPr>
+                </pic:pic>
+              </a:graphicData>
+            </a:graphic>
+          </wp:inline>
+        </w:drawing>
+      </w:r>
+    </w:p>
+    <w:p>
+      <w:pPr>
+        <w:rPr>
+          <w:sz w:val="24"/>
+          <w:szCs w:val="24"/>
+          <w:lang w:val="en-US"/>
+        </w:rPr>
+      </w:pPr>
+      <w:r>
+        <w:rPr>
+          <w:noProof/>
+          <w:sz w:val="24"/>
+          <w:szCs w:val="24"/>
+          <w:lang w:eastAsia="el-GR"/>
+        </w:rPr>
+        <w:drawing>
+          <wp:inline distT="0" distB="0" distL="0" distR="0" wp14:anchorId="768CD1F1">
+            <wp:extent cx="5562600" cy="1976755"/>
+            <wp:effectExtent l="0" t="0" r="0" b="4445"/>
+            <wp:docPr id="8" name="Picture 8"/>
+            <wp:cNvGraphicFramePr>
+              <a:graphicFrameLocks xmlns:a="http://schemas.openxmlformats.org/drawingml/2006/main" noChangeAspect="1"/>
+            </wp:cNvGraphicFramePr>
+            <a:graphic xmlns:a="http://schemas.openxmlformats.org/drawingml/2006/main">
+              <a:graphicData uri="http://schemas.openxmlformats.org/drawingml/2006/picture">
+                <pic:pic xmlns:pic="http://schemas.openxmlformats.org/drawingml/2006/picture">
+                  <pic:nvPicPr>
+                    <pic:cNvPr id="0" name="Picture 2"/>
+                    <pic:cNvPicPr>
+                      <a:picLocks noChangeAspect="1" noChangeArrowheads="1"/>
+                    </pic:cNvPicPr>
+                  </pic:nvPicPr>
+                  <pic:blipFill>
+                    <a:blip r:embed="rId18" cstate="print">
+                      <a:extLst>
+                        <a:ext uri="{28A0092B-C50C-407E-A947-70E740481C1C}">
+                          <a14:useLocalDpi xmlns:a14="http://schemas.microsoft.com/office/drawing/2010/main" val="0"/>
+                        </a:ext>
+                      </a:extLst>
+                    </a:blip>
+                    <a:srcRect/>
+                    <a:stretch>
+                      <a:fillRect/>
+                    </a:stretch>
+                  </pic:blipFill>
+                  <pic:spPr bwMode="auto">
+                    <a:xfrm>
+                      <a:off x="0" y="0"/>
+                      <a:ext cx="5562600" cy="1976755"/>
+                    </a:xfrm>
+                    <a:prstGeom prst="rect">
+                      <a:avLst/>
+                    </a:prstGeom>
+                    <a:noFill/>
+                  </pic:spPr>
+                </pic:pic>
+              </a:graphicData>
+            </a:graphic>
+          </wp:inline>
+        </w:drawing>
+      </w:r>
+    </w:p>
+    <w:p>
+      <w:pPr>
+        <w:rPr>
+          <w:lang w:val="en-US"/>
+        </w:rPr>
+      </w:pPr>
+      <w:r>
+        <w:rPr>
+          <w:noProof/>
+          <w:lang w:eastAsia="el-GR"/>
+        </w:rPr>
+        <w:lastRenderedPageBreak/>
+        <w:drawing>
+          <wp:inline distT="0" distB="0" distL="0" distR="0" wp14:anchorId="3749C0FB">
+            <wp:extent cx="5558790" cy="2004060"/>
+            <wp:effectExtent l="0" t="0" r="3810" b="0"/>
+            <wp:docPr id="9" name="Picture 9"/>
+            <wp:cNvGraphicFramePr>
+              <a:graphicFrameLocks xmlns:a="http://schemas.openxmlformats.org/drawingml/2006/main" noChangeAspect="1"/>
+            </wp:cNvGraphicFramePr>
+            <a:graphic xmlns:a="http://schemas.openxmlformats.org/drawingml/2006/main">
+              <a:graphicData uri="http://schemas.openxmlformats.org/drawingml/2006/picture">
+                <pic:pic xmlns:pic="http://schemas.openxmlformats.org/drawingml/2006/picture">
+                  <pic:nvPicPr>
+                    <pic:cNvPr id="0" name="Picture 3"/>
+                    <pic:cNvPicPr>
+                      <a:picLocks noChangeAspect="1" noChangeArrowheads="1"/>
+                    </pic:cNvPicPr>
+                  </pic:nvPicPr>
+                  <pic:blipFill>
+                    <a:blip r:embed="rId19" cstate="print">
+                      <a:extLst>
+                        <a:ext uri="{28A0092B-C50C-407E-A947-70E740481C1C}">
+                          <a14:useLocalDpi xmlns:a14="http://schemas.microsoft.com/office/drawing/2010/main" val="0"/>
+                        </a:ext>
+                      </a:extLst>
+                    </a:blip>
+                    <a:srcRect/>
+                    <a:stretch>
+                      <a:fillRect/>
+                    </a:stretch>
+                  </pic:blipFill>
+                  <pic:spPr bwMode="auto">
+                    <a:xfrm>
+                      <a:off x="0" y="0"/>
+                      <a:ext cx="5558790" cy="2004060"/>
+                    </a:xfrm>
+                    <a:prstGeom prst="rect">
+                      <a:avLst/>
+                    </a:prstGeom>
+                    <a:noFill/>
+                  </pic:spPr>
+                </pic:pic>
+              </a:graphicData>
+            </a:graphic>
+          </wp:inline>
+        </w:drawing>
+      </w:r>
+    </w:p>
+    <w:p>
+      <w:pPr>
+        <w:rPr>
+          <w:lang w:val="en-US"/>
+        </w:rPr>
+      </w:pPr>
+      <w:r>
+        <w:rPr>
+          <w:noProof/>
+          <w:lang w:eastAsia="el-GR"/>
+        </w:rPr>
+        <w:drawing>
+          <wp:inline distT="0" distB="0" distL="0" distR="0" wp14:anchorId="0954288A">
+            <wp:extent cx="5919470" cy="1887855"/>
+            <wp:effectExtent l="0" t="0" r="5080" b="0"/>
+            <wp:docPr id="10" name="Picture 10"/>
+            <wp:cNvGraphicFramePr>
+              <a:graphicFrameLocks xmlns:a="http://schemas.openxmlformats.org/drawingml/2006/main" noChangeAspect="1"/>
+            </wp:cNvGraphicFramePr>
+            <a:graphic xmlns:a="http://schemas.openxmlformats.org/drawingml/2006/main">
+              <a:graphicData uri="http://schemas.openxmlformats.org/drawingml/2006/picture">
+                <pic:pic xmlns:pic="http://schemas.openxmlformats.org/drawingml/2006/picture">
+                  <pic:nvPicPr>
+                    <pic:cNvPr id="0" name="Picture 4"/>
+                    <pic:cNvPicPr>
+                      <a:picLocks noChangeAspect="1" noChangeArrowheads="1"/>
+                    </pic:cNvPicPr>
+                  </pic:nvPicPr>
+                  <pic:blipFill>
+                    <a:blip r:embed="rId20" cstate="print">
+                      <a:extLst>
+                        <a:ext uri="{28A0092B-C50C-407E-A947-70E740481C1C}">
+                          <a14:useLocalDpi xmlns:a14="http://schemas.microsoft.com/office/drawing/2010/main" val="0"/>
+                        </a:ext>
+                      </a:extLst>
+                    </a:blip>
+                    <a:srcRect/>
+                    <a:stretch>
+                      <a:fillRect/>
+                    </a:stretch>
+                  </pic:blipFill>
+                  <pic:spPr bwMode="auto">
+                    <a:xfrm>
+                      <a:off x="0" y="0"/>
+                      <a:ext cx="5919470" cy="1887855"/>
+                    </a:xfrm>
+                    <a:prstGeom prst="rect">
+                      <a:avLst/>
+                    </a:prstGeom>
+                    <a:noFill/>
+                  </pic:spPr>
+                </pic:pic>
+              </a:graphicData>
+            </a:graphic>
+          </wp:inline>
+        </w:drawing>
+      </w:r>
+    </w:p>
+    <w:p>
+      <w:pPr>
+        <w:rPr>
+          <w:lang w:val="en-US"/>
+        </w:rPr>
+      </w:pPr>
+      <w:r>
+        <w:rPr>
+          <w:noProof/>
+          <w:lang w:eastAsia="el-GR"/>
+        </w:rPr>
+        <w:drawing>
+          <wp:inline distT="0" distB="0" distL="0" distR="0" wp14:anchorId="5FF9EED1">
+            <wp:extent cx="5965190" cy="1854200"/>
+            <wp:effectExtent l="0" t="0" r="0" b="0"/>
+            <wp:docPr id="11" name="Picture 11"/>
+            <wp:cNvGraphicFramePr>
+              <a:graphicFrameLocks xmlns:a="http://schemas.openxmlformats.org/drawingml/2006/main" noChangeAspect="1"/>
+            </wp:cNvGraphicFramePr>
+            <a:graphic xmlns:a="http://schemas.openxmlformats.org/drawingml/2006/main">
+              <a:graphicData uri="http://schemas.openxmlformats.org/drawingml/2006/picture">
+                <pic:pic xmlns:pic="http://schemas.openxmlformats.org/drawingml/2006/picture">
+                  <pic:nvPicPr>
+                    <pic:cNvPr id="0" name="Picture 5"/>
+                    <pic:cNvPicPr>
+                      <a:picLocks noChangeAspect="1" noChangeArrowheads="1"/>
+                    </pic:cNvPicPr>
+                  </pic:nvPicPr>
+                  <pic:blipFill>
+                    <a:blip r:embed="rId21" cstate="print">
+                      <a:extLst>
+                        <a:ext uri="{28A0092B-C50C-407E-A947-70E740481C1C}">
+                          <a14:useLocalDpi xmlns:a14="http://schemas.microsoft.com/office/drawing/2010/main" val="0"/>
+                        </a:ext>
+                      </a:extLst>
+                    </a:blip>
+                    <a:srcRect/>
+                    <a:stretch>
+                      <a:fillRect/>
+                    </a:stretch>
+                  </pic:blipFill>
+                  <pic:spPr bwMode="auto">
+                    <a:xfrm>
+                      <a:off x="0" y="0"/>
+                      <a:ext cx="5965190" cy="1854200"/>
+                    </a:xfrm>
+                    <a:prstGeom prst="rect">
+                      <a:avLst/>
+                    </a:prstGeom>
+                    <a:noFill/>
+                  </pic:spPr>
+                </pic:pic>
+              </a:graphicData>
+            </a:graphic>
+          </wp:inline>
+        </w:drawing>
+      </w:r>
+    </w:p>
+    <w:p>
+      <w:pPr>
+        <w:rPr>
+          <w:lang w:val="en-US"/>
+        </w:rPr>
+      </w:pPr>
+      <w:r>
+        <w:rPr>
+          <w:noProof/>
+          <w:lang w:eastAsia="el-GR"/>
+        </w:rPr>
+        <w:drawing>
+          <wp:inline distT="0" distB="0" distL="0" distR="0" wp14:anchorId="2637D020">
+            <wp:extent cx="6121400" cy="1891030"/>
+            <wp:effectExtent l="0" t="0" r="0" b="0"/>
+            <wp:docPr id="12" name="Picture 12"/>
+            <wp:cNvGraphicFramePr>
+              <a:graphicFrameLocks xmlns:a="http://schemas.openxmlformats.org/drawingml/2006/main" noChangeAspect="1"/>
+            </wp:cNvGraphicFramePr>
+            <a:graphic xmlns:a="http://schemas.openxmlformats.org/drawingml/2006/main">
+              <a:graphicData uri="http://schemas.openxmlformats.org/drawingml/2006/picture">
+                <pic:pic xmlns:pic="http://schemas.openxmlformats.org/drawingml/2006/picture">
+                  <pic:nvPicPr>
+                    <pic:cNvPr id="0" name="Picture 6"/>
+                    <pic:cNvPicPr>
+                      <a:picLocks noChangeAspect="1" noChangeArrowheads="1"/>
+                    </pic:cNvPicPr>
+                  </pic:nvPicPr>
+                  <pic:blipFill>
+                    <a:blip r:embed="rId22" cstate="print">
+                      <a:extLst>
+                        <a:ext uri="{28A0092B-C50C-407E-A947-70E740481C1C}">
+                          <a14:useLocalDpi xmlns:a14="http://schemas.microsoft.com/office/drawing/2010/main" val="0"/>
+                        </a:ext>
+                      </a:extLst>
+                    </a:blip>
+                    <a:srcRect/>
+                    <a:stretch>
+                      <a:fillRect/>
+                    </a:stretch>
+                  </pic:blipFill>
+                  <pic:spPr bwMode="auto">
+                    <a:xfrm>
+                      <a:off x="0" y="0"/>
+                      <a:ext cx="6121400" cy="1891030"/>
+                    </a:xfrm>
+                    <a:prstGeom prst="rect">
+                      <a:avLst/>
+                    </a:prstGeom>
+                    <a:noFill/>
+                  </pic:spPr>
+                </pic:pic>
+              </a:graphicData>
+            </a:graphic>
+          </wp:inline>
+        </w:drawing>
+      </w:r>
     </w:p>
     <w:sectPr>
       <w:pgSz w:w="11906" w:h="16838"/>

</xml_diff>